<commit_message>
OM updates with new MSY calcs
Also new current catch MPs and four new index target MPs.
</commit_message>
<xml_diff>
--- a/Submissions/SCRS_2017_X2 Carruthers Butterworth Ref OM conditioning D3.docx
+++ b/Submissions/SCRS_2017_X2 Carruthers Butterworth Ref OM conditioning D3.docx
@@ -197,14 +197,224 @@
           <w:szCs w:val="20"/>
         </w:rPr>
       </w:pPr>
-      <w:r>
-        <w:rPr>
-          <w:rFonts w:cs="Times New Roman"/>
-          <w:szCs w:val="20"/>
-          <w:highlight w:val="yellow"/>
-        </w:rPr>
-        <w:t>To do last</w:t>
-      </w:r>
+      <w:del w:id="2" w:author="Thomas Carruthers" w:date="2017-09-21T23:19:00Z">
+        <w:r>
+          <w:rPr>
+            <w:rFonts w:cs="Times New Roman"/>
+            <w:szCs w:val="20"/>
+            <w:highlight w:val="yellow"/>
+          </w:rPr>
+          <w:delText>To do last</w:delText>
+        </w:r>
+      </w:del>
+      <w:ins w:id="3" w:author="Thomas Carruthers" w:date="2017-09-21T23:20:00Z">
+        <w:r>
+          <w:rPr>
+            <w:rFonts w:cs="Times New Roman"/>
+            <w:szCs w:val="20"/>
+          </w:rPr>
+          <w:t xml:space="preserve">A total of 36 reference case operating models </w:t>
+        </w:r>
+      </w:ins>
+      <w:ins w:id="4" w:author="Thomas Carruthers" w:date="2017-09-21T23:34:00Z">
+        <w:r>
+          <w:rPr>
+            <w:rFonts w:cs="Times New Roman"/>
+            <w:szCs w:val="20"/>
+          </w:rPr>
+          <w:t xml:space="preserve">for Atlantic bluefin tuna </w:t>
+        </w:r>
+      </w:ins>
+      <w:ins w:id="5" w:author="Thomas Carruthers" w:date="2017-09-21T23:20:00Z">
+        <w:r>
+          <w:rPr>
+            <w:rFonts w:cs="Times New Roman"/>
+            <w:szCs w:val="20"/>
+          </w:rPr>
+          <w:t>are described that span a range of scenarios for future recruitment dynamics, current abundance levels, natural mortality rat</w:t>
+        </w:r>
+        <w:r>
+          <w:rPr>
+            <w:rFonts w:cs="Times New Roman"/>
+            <w:szCs w:val="20"/>
+          </w:rPr>
+          <w:t>e and age at maturity. Of these operating models</w:t>
+        </w:r>
+        <w:r>
+          <w:rPr>
+            <w:rFonts w:cs="Times New Roman"/>
+            <w:szCs w:val="20"/>
+          </w:rPr>
+          <w:t xml:space="preserve"> 12 required fitting to historical data. The fits of these models to data are presented in this paper. </w:t>
+        </w:r>
+      </w:ins>
+      <w:ins w:id="6" w:author="Thomas Carruthers" w:date="2017-09-21T23:24:00Z">
+        <w:r>
+          <w:rPr>
+            <w:rFonts w:cs="Times New Roman"/>
+            <w:szCs w:val="20"/>
+          </w:rPr>
+          <w:t>The various operating models fitted similarly well to the indices and none appeared to warrant re</w:t>
+        </w:r>
+        <w:r>
+          <w:rPr>
+            <w:rFonts w:cs="Times New Roman"/>
+            <w:szCs w:val="20"/>
+          </w:rPr>
+          <w:t xml:space="preserve">jection from the reference set. </w:t>
+        </w:r>
+      </w:ins>
+      <w:ins w:id="7" w:author="Thomas Carruthers" w:date="2017-09-21T23:20:00Z">
+        <w:r>
+          <w:rPr>
+            <w:rFonts w:cs="Times New Roman"/>
+            <w:szCs w:val="20"/>
+          </w:rPr>
+          <w:t>The</w:t>
+        </w:r>
+      </w:ins>
+      <w:ins w:id="8" w:author="Thomas Carruthers" w:date="2017-09-21T23:19:00Z">
+        <w:r>
+          <w:rPr>
+            <w:rFonts w:cs="Times New Roman"/>
+            <w:szCs w:val="20"/>
+          </w:rPr>
+          <w:t xml:space="preserve"> </w:t>
+        </w:r>
+      </w:ins>
+      <w:ins w:id="9" w:author="Thomas Carruthers" w:date="2017-09-21T23:21:00Z">
+        <w:r>
+          <w:rPr>
+            <w:rFonts w:cs="Times New Roman"/>
+            <w:szCs w:val="20"/>
+          </w:rPr>
+          <w:t xml:space="preserve">fitted </w:t>
+        </w:r>
+      </w:ins>
+      <w:ins w:id="10" w:author="Thomas Carruthers" w:date="2017-09-21T23:19:00Z">
+        <w:r>
+          <w:rPr>
+            <w:rFonts w:cs="Times New Roman"/>
+            <w:szCs w:val="20"/>
+          </w:rPr>
+          <w:t xml:space="preserve">reference operating models </w:t>
+        </w:r>
+      </w:ins>
+      <w:ins w:id="11" w:author="Thomas Carruthers" w:date="2017-09-21T23:23:00Z">
+        <w:r>
+          <w:rPr>
+            <w:rFonts w:cs="Times New Roman"/>
+            <w:szCs w:val="20"/>
+          </w:rPr>
+          <w:t>span a</w:t>
+        </w:r>
+      </w:ins>
+      <w:ins w:id="12" w:author="Thomas Carruthers" w:date="2017-09-21T23:19:00Z">
+        <w:r>
+          <w:rPr>
+            <w:rFonts w:cs="Times New Roman"/>
+            <w:szCs w:val="20"/>
+          </w:rPr>
+          <w:t xml:space="preserve"> reasonably wide range </w:t>
+        </w:r>
+      </w:ins>
+      <w:ins w:id="13" w:author="Thomas Carruthers" w:date="2017-09-21T23:23:00Z">
+        <w:r>
+          <w:rPr>
+            <w:rFonts w:cs="Times New Roman"/>
+            <w:szCs w:val="20"/>
+          </w:rPr>
+          <w:t>of estimates</w:t>
+        </w:r>
+      </w:ins>
+      <w:ins w:id="14" w:author="Thomas Carruthers" w:date="2017-09-21T23:19:00Z">
+        <w:r>
+          <w:rPr>
+            <w:rFonts w:cs="Times New Roman"/>
+            <w:szCs w:val="20"/>
+          </w:rPr>
+          <w:t xml:space="preserve"> for</w:t>
+        </w:r>
+        <w:r>
+          <w:rPr>
+            <w:rFonts w:cs="Times New Roman"/>
+            <w:szCs w:val="20"/>
+          </w:rPr>
+          <w:t xml:space="preserve"> stock status and productivity.</w:t>
+        </w:r>
+      </w:ins>
+      <w:ins w:id="15" w:author="Thomas Carruthers" w:date="2017-09-21T23:25:00Z">
+        <w:r>
+          <w:rPr>
+            <w:rFonts w:cs="Times New Roman"/>
+            <w:szCs w:val="20"/>
+          </w:rPr>
+          <w:t xml:space="preserve"> </w:t>
+        </w:r>
+      </w:ins>
+      <w:proofErr w:type="gramStart"/>
+      <w:ins w:id="16" w:author="Thomas Carruthers" w:date="2017-09-21T23:19:00Z">
+        <w:r>
+          <w:rPr>
+            <w:rFonts w:cs="Times New Roman"/>
+            <w:szCs w:val="20"/>
+          </w:rPr>
+          <w:t>A number of</w:t>
+        </w:r>
+        <w:proofErr w:type="gramEnd"/>
+        <w:r>
+          <w:rPr>
+            <w:rFonts w:cs="Times New Roman"/>
+            <w:szCs w:val="20"/>
+          </w:rPr>
+          <w:t xml:space="preserve"> fishery-independent and assessment CPUE indices </w:t>
+        </w:r>
+      </w:ins>
+      <w:ins w:id="17" w:author="Thomas Carruthers" w:date="2017-09-21T23:35:00Z">
+        <w:r>
+          <w:rPr>
+            <w:rFonts w:cs="Times New Roman"/>
+            <w:szCs w:val="20"/>
+          </w:rPr>
+          <w:t>had</w:t>
+        </w:r>
+      </w:ins>
+      <w:ins w:id="18" w:author="Thomas Carruthers" w:date="2017-09-21T23:25:00Z">
+        <w:r>
+          <w:rPr>
+            <w:rFonts w:cs="Times New Roman"/>
+            <w:szCs w:val="20"/>
+          </w:rPr>
+          <w:t xml:space="preserve"> acceptable fitting diagnostics. These indices </w:t>
+        </w:r>
+      </w:ins>
+      <w:ins w:id="19" w:author="Thomas Carruthers" w:date="2017-09-21T23:19:00Z">
+        <w:r>
+          <w:rPr>
+            <w:rFonts w:cs="Times New Roman"/>
+            <w:szCs w:val="20"/>
+          </w:rPr>
+          <w:t>span younger and older life stages in both eastern and western areas</w:t>
+        </w:r>
+      </w:ins>
+      <w:ins w:id="20" w:author="Thomas Carruthers" w:date="2017-09-21T23:26:00Z">
+        <w:r>
+          <w:rPr>
+            <w:rFonts w:cs="Times New Roman"/>
+            <w:szCs w:val="20"/>
+          </w:rPr>
+          <w:t xml:space="preserve"> and could </w:t>
+        </w:r>
+      </w:ins>
+      <w:ins w:id="21" w:author="Thomas Carruthers" w:date="2017-09-21T23:19:00Z">
+        <w:r>
+          <w:rPr>
+            <w:rFonts w:cs="Times New Roman"/>
+            <w:szCs w:val="20"/>
+          </w:rPr>
+          <w:t>index-based MPs of varying complexity.</w:t>
+        </w:r>
+      </w:ins>
     </w:p>
     <w:p>
       <w:pPr>
@@ -261,8 +471,38 @@
           <w:i/>
           <w:szCs w:val="20"/>
         </w:rPr>
-        <w:t xml:space="preserve">Management Strategy Evaluation, bluefin tuna, operating model, stock mixing </w:t>
-      </w:r>
+        <w:t xml:space="preserve">Management Strategy Evaluation, bluefin tuna, operating model, </w:t>
+      </w:r>
+      <w:del w:id="22" w:author="Thomas Carruthers" w:date="2017-09-21T23:35:00Z">
+        <w:r>
+          <w:rPr>
+            <w:rFonts w:cs="Times New Roman"/>
+            <w:i/>
+            <w:szCs w:val="20"/>
+          </w:rPr>
+          <w:delText>stock mixing</w:delText>
+        </w:r>
+      </w:del>
+      <w:ins w:id="23" w:author="Thomas Carruthers" w:date="2017-09-21T23:35:00Z">
+        <w:r>
+          <w:rPr>
+            <w:rFonts w:cs="Times New Roman"/>
+            <w:i/>
+            <w:szCs w:val="20"/>
+          </w:rPr>
+          <w:t>management procedure</w:t>
+        </w:r>
+      </w:ins>
+      <w:del w:id="24" w:author="Thomas Carruthers" w:date="2017-09-21T23:35:00Z">
+        <w:r>
+          <w:rPr>
+            <w:rFonts w:cs="Times New Roman"/>
+            <w:i/>
+            <w:szCs w:val="20"/>
+          </w:rPr>
+          <w:delText xml:space="preserve"> </w:delText>
+        </w:r>
+      </w:del>
     </w:p>
     <w:p>
       <w:pPr>
@@ -507,7 +747,15 @@
     <w:p/>
     <w:p>
       <w:r>
-        <w:t>In this paper the design of the reference set of operating models is described including the fit of these models to data</w:t>
+        <w:t xml:space="preserve">In this </w:t>
+      </w:r>
+      <w:proofErr w:type="gramStart"/>
+      <w:r>
+        <w:t>paper</w:t>
+      </w:r>
+      <w:proofErr w:type="gramEnd"/>
+      <w:r>
+        <w:t xml:space="preserve"> the design of the reference set of operating models is described including the fit of these models to data</w:t>
       </w:r>
       <w:r>
         <w:t xml:space="preserve"> (their “conditioning”</w:t>
@@ -726,19 +974,19 @@
         </w:rPr>
         <w:t xml:space="preserve">Model </w:t>
       </w:r>
-      <w:commentRangeStart w:id="2"/>
+      <w:commentRangeStart w:id="25"/>
       <w:r>
         <w:rPr>
           <w:b/>
         </w:rPr>
         <w:t>estimates</w:t>
       </w:r>
-      <w:commentRangeEnd w:id="2"/>
+      <w:commentRangeEnd w:id="25"/>
       <w:r>
         <w:rPr>
           <w:rStyle w:val="CommentReference"/>
         </w:rPr>
-        <w:commentReference w:id="2"/>
+        <w:commentReference w:id="25"/>
       </w:r>
       <w:r>
         <w:rPr>
@@ -770,8 +1018,13 @@
       <w:r>
         <w:t xml:space="preserve">case </w:t>
       </w:r>
-      <w:r>
-        <w:t xml:space="preserve">OM the model provides estimates of eastern area biomass that are similar to those </w:t>
+      <w:proofErr w:type="gramStart"/>
+      <w:r>
+        <w:t>OM</w:t>
+      </w:r>
+      <w:proofErr w:type="gramEnd"/>
+      <w:r>
+        <w:t xml:space="preserve"> the model provides estimates of eastern area biomass that are similar to those </w:t>
       </w:r>
       <w:r>
         <w:t>from</w:t>
@@ -914,7 +1167,15 @@
         <w:t xml:space="preserve">an </w:t>
       </w:r>
       <w:r>
-        <w:t>increase in the Eastern SSB similar to the Eastern VPA assessment (OM #7, Factor 2 level 3). Figures 1b and 1c illustrate that these prior specifications were largely successful</w:t>
+        <w:t xml:space="preserve">increase in the Eastern SSB </w:t>
+      </w:r>
+      <w:proofErr w:type="gramStart"/>
+      <w:r>
+        <w:t>similar to</w:t>
+      </w:r>
+      <w:proofErr w:type="gramEnd"/>
+      <w:r>
+        <w:t xml:space="preserve"> the Eastern VPA assessment (OM #7, Factor 2 level 3). Figures 1b and 1c illustrate that these prior specifications were largely successful</w:t>
       </w:r>
       <w:r>
         <w:t xml:space="preserve"> in attaining their objectives</w:t>
@@ -941,7 +1202,15 @@
     <w:p>
       <w:r>
         <w:lastRenderedPageBreak/>
-        <w:t>In general the 12 fitted operating models span a reasonably wide range of simulated stock</w:t>
+        <w:t xml:space="preserve">In </w:t>
+      </w:r>
+      <w:proofErr w:type="gramStart"/>
+      <w:r>
+        <w:t>general</w:t>
+      </w:r>
+      <w:proofErr w:type="gramEnd"/>
+      <w:r>
+        <w:t xml:space="preserve"> the 12 fitted operating models span a reasonably wide range of simulated stock</w:t>
       </w:r>
       <w:r>
         <w:t xml:space="preserve"> parameters and behaviour</w:t>
@@ -958,7 +1227,7 @@
       <w:r>
         <w:t>current</w:t>
       </w:r>
-      <w:ins w:id="3" w:author="Thomas Carruthers" w:date="2017-09-20T21:02:00Z">
+      <w:ins w:id="26" w:author="Thomas Carruthers" w:date="2017-09-20T21:02:00Z">
         <w:r>
           <w:t xml:space="preserve"> </w:t>
         </w:r>
@@ -981,8 +1250,13 @@
     </w:p>
     <w:p/>
     <w:p>
-      <w:r>
-        <w:t xml:space="preserve">With the exception of factor 2 level C, where </w:t>
+      <w:proofErr w:type="gramStart"/>
+      <w:r>
+        <w:t>With the exception of</w:t>
+      </w:r>
+      <w:proofErr w:type="gramEnd"/>
+      <w:r>
+        <w:t xml:space="preserve"> factor 2 level C, where </w:t>
       </w:r>
       <w:r>
         <w:t xml:space="preserve">very recent </w:t>
@@ -1107,165 +1381,382 @@
         <w:t>, GOM_LAR_SUV</w:t>
       </w:r>
     </w:p>
-    <w:p/>
-    <w:p>
-      <w:pPr>
-        <w:rPr>
-          <w:b/>
-        </w:rPr>
-      </w:pPr>
-      <w:r>
-        <w:rPr>
-          <w:b/>
-        </w:rPr>
-        <w:t>Effect of OM factors</w:t>
-      </w:r>
-    </w:p>
-    <w:p>
-      <w:pPr>
-        <w:rPr>
-          <w:highlight w:val="yellow"/>
-        </w:rPr>
-      </w:pPr>
-    </w:p>
-    <w:p>
-      <w:r>
-        <w:t xml:space="preserve">In terms of the harvest rate at maximum sustainable yield (UMSY), the most important Factor was 3, which includes various scenarios for age at maturity and </w:t>
-      </w:r>
-      <w:ins w:id="4" w:author="Doug Butterworth" w:date="2017-09-21T01:10:00Z">
+    <w:p>
+      <w:pPr>
+        <w:rPr>
+          <w:ins w:id="27" w:author="Thomas Carruthers" w:date="2017-09-21T23:09:00Z"/>
+        </w:rPr>
+      </w:pPr>
+    </w:p>
+    <w:p>
+      <w:pPr>
+        <w:rPr>
+          <w:ins w:id="28" w:author="Thomas Carruthers" w:date="2017-09-21T23:09:00Z"/>
+        </w:rPr>
+      </w:pPr>
+      <w:ins w:id="29" w:author="Thomas Carruthers" w:date="2017-09-21T23:09:00Z">
         <w:r>
-          <w:t>the</w:t>
+          <w:t>These indices may be considered as candidates for simulation in the MSE framework for the calculation of TAC</w:t>
         </w:r>
       </w:ins>
-      <w:ins w:id="5" w:author="Thomas Carruthers" w:date="2017-09-20T21:02:00Z">
+      <w:ins w:id="30" w:author="Thomas Carruthers" w:date="2017-09-21T23:10:00Z">
+        <w:r>
+          <w:t xml:space="preserve">s by MPs. </w:t>
+        </w:r>
+      </w:ins>
+    </w:p>
+    <w:p/>
+    <w:p>
+      <w:pPr>
+        <w:rPr>
+          <w:b/>
+        </w:rPr>
+      </w:pPr>
+      <w:r>
+        <w:rPr>
+          <w:b/>
+        </w:rPr>
+        <w:t>Effect of OM factors</w:t>
+      </w:r>
+    </w:p>
+    <w:p>
+      <w:pPr>
+        <w:rPr>
+          <w:highlight w:val="yellow"/>
+        </w:rPr>
+      </w:pPr>
+    </w:p>
+    <w:p>
+      <w:r>
+        <w:t xml:space="preserve">In terms of the harvest rate at maximum sustainable yield (UMSY), the most </w:t>
+      </w:r>
+      <w:proofErr w:type="gramStart"/>
+      <w:r>
+        <w:t>important Factor</w:t>
+      </w:r>
+      <w:proofErr w:type="gramEnd"/>
+      <w:r>
+        <w:t xml:space="preserve"> was 3, which includes various scenarios for age at maturity and </w:t>
+      </w:r>
+      <w:r>
+        <w:t>the</w:t>
+      </w:r>
+      <w:r>
+        <w:t xml:space="preserve"> </w:t>
+      </w:r>
+      <w:r>
+        <w:t>natural mortality rate. Lower natural mortality rates and older ages at maturi</w:t>
+      </w:r>
+      <w:r>
+        <w:t>ty le</w:t>
+      </w:r>
+      <w:r>
+        <w:t xml:space="preserve">d to lower UMSY </w:t>
+      </w:r>
+      <w:r>
+        <w:t xml:space="preserve">values </w:t>
+      </w:r>
+      <w:r>
+        <w:t xml:space="preserve">for both stocks. The impact of natural mortality rate (I vs III, II vs IV) was much higher on the UMSY estimates </w:t>
+      </w:r>
+      <w:r>
+        <w:t>for</w:t>
+      </w:r>
+      <w:r>
+        <w:t xml:space="preserve"> the western stock however</w:t>
+      </w:r>
+      <w:r>
+        <w:t>,</w:t>
+      </w:r>
+      <w:r>
+        <w:t xml:space="preserve"> and made little different to UMSY estimates for the eastern stock. </w:t>
+      </w:r>
+    </w:p>
+    <w:p>
+      <w:pPr>
+        <w:rPr>
+          <w:highlight w:val="yellow"/>
+        </w:rPr>
+      </w:pPr>
+    </w:p>
+    <w:p>
+      <w:r>
+        <w:t xml:space="preserve">Depletion estimates were also affected by the maturity and natural mortality rate with the most pessimistic estimates arising from the lower natural mortality rate scenarios II and IV. </w:t>
+      </w:r>
+    </w:p>
+    <w:p>
+      <w:pPr>
+        <w:rPr>
+          <w:highlight w:val="yellow"/>
+        </w:rPr>
+      </w:pPr>
+    </w:p>
+    <w:p/>
+    <w:p>
+      <w:pPr>
+        <w:pStyle w:val="Heading1"/>
+      </w:pPr>
+      <w:r>
+        <w:t>Discussion</w:t>
+      </w:r>
+    </w:p>
+    <w:p>
+      <w:pPr>
+        <w:jc w:val="both"/>
+      </w:pPr>
+    </w:p>
+    <w:p>
+      <w:pPr>
+        <w:jc w:val="both"/>
+        <w:rPr>
+          <w:ins w:id="31" w:author="Thomas Carruthers" w:date="2017-09-21T23:12:00Z"/>
+          <w:rPrChange w:id="32" w:author="Thomas Carruthers" w:date="2017-09-21T23:16:00Z">
+            <w:rPr>
+              <w:ins w:id="33" w:author="Thomas Carruthers" w:date="2017-09-21T23:12:00Z"/>
+              <w:highlight w:val="yellow"/>
+            </w:rPr>
+          </w:rPrChange>
+        </w:rPr>
+      </w:pPr>
+      <w:bookmarkStart w:id="34" w:name="_Hlk493799304"/>
+      <w:ins w:id="35" w:author="Thomas Carruthers" w:date="2017-09-21T23:10:00Z">
+        <w:r>
+          <w:rPr>
+            <w:rPrChange w:id="36" w:author="Thomas Carruthers" w:date="2017-09-21T23:16:00Z">
+              <w:rPr>
+                <w:highlight w:val="yellow"/>
+              </w:rPr>
+            </w:rPrChange>
+          </w:rPr>
+          <w:t>In general</w:t>
+        </w:r>
+      </w:ins>
+      <w:ins w:id="37" w:author="Thomas Carruthers" w:date="2017-09-21T23:18:00Z">
+        <w:r>
+          <w:t>,</w:t>
+        </w:r>
+      </w:ins>
+      <w:ins w:id="38" w:author="Thomas Carruthers" w:date="2017-09-21T23:26:00Z">
         <w:r>
           <w:t xml:space="preserve"> </w:t>
         </w:r>
       </w:ins>
-      <w:r>
-        <w:t>natural mortality rate. Lower natural mortality rates and older ages at maturi</w:t>
-      </w:r>
-      <w:r>
-        <w:t>ty le</w:t>
-      </w:r>
-      <w:r>
-        <w:t xml:space="preserve">d to lower UMSY </w:t>
-      </w:r>
-      <w:ins w:id="6" w:author="Doug Butterworth" w:date="2017-09-21T01:10:00Z">
+      <w:ins w:id="39" w:author="Thomas Carruthers" w:date="2017-09-21T23:10:00Z">
         <w:r>
-          <w:t xml:space="preserve">values </w:t>
+          <w:rPr>
+            <w:rPrChange w:id="40" w:author="Thomas Carruthers" w:date="2017-09-21T23:16:00Z">
+              <w:rPr>
+                <w:highlight w:val="yellow"/>
+              </w:rPr>
+            </w:rPrChange>
+          </w:rPr>
+          <w:t>the various reference operating models</w:t>
         </w:r>
       </w:ins>
-      <w:r>
-        <w:t xml:space="preserve">for both stocks. The impact of natural mortality rate </w:t>
-      </w:r>
-      <w:commentRangeStart w:id="7"/>
-      <w:r>
-        <w:t>(I vs III, II vs IV)</w:t>
-      </w:r>
-      <w:commentRangeEnd w:id="7"/>
-      <w:r>
-        <w:rPr>
-          <w:rStyle w:val="CommentReference"/>
-        </w:rPr>
-        <w:commentReference w:id="7"/>
-      </w:r>
-      <w:r>
-        <w:t xml:space="preserve"> was much higher on the UMSY estimates </w:t>
-      </w:r>
-      <w:ins w:id="8" w:author="Doug Butterworth" w:date="2017-09-21T01:10:00Z">
+      <w:ins w:id="41" w:author="Thomas Carruthers" w:date="2017-09-21T23:11:00Z">
         <w:r>
-          <w:t>for</w:t>
+          <w:rPr>
+            <w:rPrChange w:id="42" w:author="Thomas Carruthers" w:date="2017-09-21T23:16:00Z">
+              <w:rPr>
+                <w:highlight w:val="yellow"/>
+              </w:rPr>
+            </w:rPrChange>
+          </w:rPr>
+          <w:t xml:space="preserve"> span a reasonably wide range of scenarios for stock status and productivity. While even the best fits to indices show</w:t>
         </w:r>
       </w:ins>
-      <w:del w:id="9" w:author="Doug Butterworth" w:date="2017-09-21T01:10:00Z">
+      <w:ins w:id="43" w:author="Thomas Carruthers" w:date="2017-09-21T23:16:00Z">
         <w:r>
-          <w:delText>of</w:delText>
+          <w:t>ed</w:t>
+        </w:r>
+      </w:ins>
+      <w:ins w:id="44" w:author="Thomas Carruthers" w:date="2017-09-21T23:11:00Z">
+        <w:r>
+          <w:rPr>
+            <w:rPrChange w:id="45" w:author="Thomas Carruthers" w:date="2017-09-21T23:16:00Z">
+              <w:rPr>
+                <w:highlight w:val="yellow"/>
+              </w:rPr>
+            </w:rPrChange>
+          </w:rPr>
+          <w:t xml:space="preserve"> some residual patterns, the observation model can account for </w:t>
+        </w:r>
+      </w:ins>
+      <w:ins w:id="46" w:author="Thomas Carruthers" w:date="2017-09-21T23:16:00Z">
+        <w:r>
+          <w:t>misfit</w:t>
+        </w:r>
+      </w:ins>
+      <w:ins w:id="47" w:author="Thomas Carruthers" w:date="2017-09-21T23:12:00Z">
+        <w:r>
+          <w:rPr>
+            <w:rPrChange w:id="48" w:author="Thomas Carruthers" w:date="2017-09-21T23:16:00Z">
+              <w:rPr>
+                <w:highlight w:val="yellow"/>
+              </w:rPr>
+            </w:rPrChange>
+          </w:rPr>
+          <w:t xml:space="preserve"> by simulating auto-correlation in residuals and hyper-stability. </w:t>
+        </w:r>
+      </w:ins>
+    </w:p>
+    <w:p>
+      <w:pPr>
+        <w:jc w:val="both"/>
+        <w:rPr>
+          <w:ins w:id="49" w:author="Thomas Carruthers" w:date="2017-09-21T23:13:00Z"/>
+          <w:rPrChange w:id="50" w:author="Thomas Carruthers" w:date="2017-09-21T23:16:00Z">
+            <w:rPr>
+              <w:ins w:id="51" w:author="Thomas Carruthers" w:date="2017-09-21T23:13:00Z"/>
+              <w:highlight w:val="yellow"/>
+            </w:rPr>
+          </w:rPrChange>
+        </w:rPr>
+      </w:pPr>
+    </w:p>
+    <w:p>
+      <w:pPr>
+        <w:jc w:val="both"/>
+        <w:rPr>
+          <w:ins w:id="52" w:author="Thomas Carruthers" w:date="2017-09-21T23:17:00Z"/>
+        </w:rPr>
+      </w:pPr>
+      <w:ins w:id="53" w:author="Thomas Carruthers" w:date="2017-09-21T23:13:00Z">
+        <w:r>
+          <w:rPr>
+            <w:rPrChange w:id="54" w:author="Thomas Carruthers" w:date="2017-09-21T23:16:00Z">
+              <w:rPr>
+                <w:highlight w:val="yellow"/>
+              </w:rPr>
+            </w:rPrChange>
+          </w:rPr>
+          <w:t xml:space="preserve">The principal purpose of this document is to investigate whether certain operating models do not meet acceptable standards of model fit. </w:t>
+        </w:r>
+      </w:ins>
+      <w:ins w:id="55" w:author="Thomas Carruthers" w:date="2017-09-21T23:19:00Z">
+        <w:r>
+          <w:t>T</w:t>
+        </w:r>
+      </w:ins>
+      <w:ins w:id="56" w:author="Thomas Carruthers" w:date="2017-09-21T23:13:00Z">
+        <w:r>
+          <w:rPr>
+            <w:rPrChange w:id="57" w:author="Thomas Carruthers" w:date="2017-09-21T23:16:00Z">
+              <w:rPr>
+                <w:highlight w:val="yellow"/>
+              </w:rPr>
+            </w:rPrChange>
+          </w:rPr>
+          <w:t>he</w:t>
+        </w:r>
+      </w:ins>
+      <w:ins w:id="58" w:author="Thomas Carruthers" w:date="2017-09-21T23:16:00Z">
+        <w:r>
+          <w:t xml:space="preserve"> </w:t>
+        </w:r>
+      </w:ins>
+      <w:ins w:id="59" w:author="Thomas Carruthers" w:date="2017-09-21T23:19:00Z">
+        <w:r>
+          <w:t xml:space="preserve">various operating </w:t>
+        </w:r>
+      </w:ins>
+      <w:ins w:id="60" w:author="Thomas Carruthers" w:date="2017-09-21T23:16:00Z">
+        <w:r>
+          <w:t xml:space="preserve">models fitted similarly well to the indices and none appeared to </w:t>
+        </w:r>
+      </w:ins>
+      <w:ins w:id="61" w:author="Thomas Carruthers" w:date="2017-09-21T23:17:00Z">
+        <w:r>
+          <w:t>warrant</w:t>
+        </w:r>
+      </w:ins>
+      <w:ins w:id="62" w:author="Thomas Carruthers" w:date="2017-09-21T23:16:00Z">
+        <w:r>
+          <w:t xml:space="preserve"> rejection from the </w:t>
+        </w:r>
+      </w:ins>
+      <w:ins w:id="63" w:author="Thomas Carruthers" w:date="2017-09-21T23:17:00Z">
+        <w:r>
+          <w:t>reference</w:t>
+        </w:r>
+      </w:ins>
+      <w:ins w:id="64" w:author="Thomas Carruthers" w:date="2017-09-21T23:16:00Z">
+        <w:r>
+          <w:t xml:space="preserve"> </w:t>
+        </w:r>
+      </w:ins>
+      <w:ins w:id="65" w:author="Thomas Carruthers" w:date="2017-09-21T23:17:00Z">
+        <w:r>
+          <w:t xml:space="preserve">set. </w:t>
+        </w:r>
+      </w:ins>
+    </w:p>
+    <w:p>
+      <w:pPr>
+        <w:jc w:val="both"/>
+        <w:rPr>
+          <w:ins w:id="66" w:author="Thomas Carruthers" w:date="2017-09-21T23:17:00Z"/>
+        </w:rPr>
+      </w:pPr>
+    </w:p>
+    <w:p>
+      <w:pPr>
+        <w:jc w:val="both"/>
+        <w:rPr>
+          <w:del w:id="67" w:author="Thomas Carruthers" w:date="2017-09-21T23:10:00Z"/>
+          <w:rPrChange w:id="68" w:author="Thomas Carruthers" w:date="2017-09-21T23:16:00Z">
+            <w:rPr>
+              <w:del w:id="69" w:author="Thomas Carruthers" w:date="2017-09-21T23:10:00Z"/>
+              <w:highlight w:val="yellow"/>
+            </w:rPr>
+          </w:rPrChange>
+        </w:rPr>
+      </w:pPr>
+      <w:proofErr w:type="gramStart"/>
+      <w:ins w:id="70" w:author="Thomas Carruthers" w:date="2017-09-21T23:17:00Z">
+        <w:r>
+          <w:t>A number of</w:t>
+        </w:r>
+        <w:proofErr w:type="gramEnd"/>
+        <w:r>
+          <w:t xml:space="preserve"> fishery-independent and assessment CPUE indices may be available that span younger and older life stages in both eastern and western areas. It follows these </w:t>
+        </w:r>
+      </w:ins>
+      <w:ins w:id="71" w:author="Thomas Carruthers" w:date="2017-09-21T23:18:00Z">
+        <w:r>
+          <w:t xml:space="preserve">provide a basis for investigating a range of index-based MPs of varying complexity. </w:t>
+        </w:r>
+      </w:ins>
+      <w:bookmarkEnd w:id="34"/>
+      <w:del w:id="72" w:author="Thomas Carruthers" w:date="2017-09-21T23:10:00Z">
+        <w:r>
+          <w:rPr>
+            <w:rPrChange w:id="73" w:author="Thomas Carruthers" w:date="2017-09-21T23:16:00Z">
+              <w:rPr>
+                <w:highlight w:val="yellow"/>
+              </w:rPr>
+            </w:rPrChange>
+          </w:rPr>
+          <w:delText>Index selection</w:delText>
         </w:r>
       </w:del>
-      <w:r>
-        <w:t xml:space="preserve"> the western stock however</w:t>
-      </w:r>
-      <w:ins w:id="10" w:author="Doug Butterworth" w:date="2017-09-21T01:11:00Z">
+    </w:p>
+    <w:p>
+      <w:pPr>
+        <w:jc w:val="both"/>
+      </w:pPr>
+      <w:del w:id="74" w:author="Thomas Carruthers" w:date="2017-09-21T23:10:00Z">
         <w:r>
-          <w:t>,</w:t>
+          <w:rPr>
+            <w:rPrChange w:id="75" w:author="Thomas Carruthers" w:date="2017-09-21T23:16:00Z">
+              <w:rPr>
+                <w:highlight w:val="yellow"/>
+              </w:rPr>
+            </w:rPrChange>
+          </w:rPr>
+          <w:delText>Robustness sets</w:delText>
         </w:r>
-      </w:ins>
-      <w:r>
-        <w:t xml:space="preserve"> and made little different to UMSY estimates for the eastern stock. </w:t>
-      </w:r>
-    </w:p>
-    <w:p>
-      <w:pPr>
-        <w:rPr>
-          <w:highlight w:val="yellow"/>
-        </w:rPr>
-      </w:pPr>
-    </w:p>
-    <w:p>
-      <w:r>
-        <w:t xml:space="preserve">Depletion estimates were also affected by the maturity and natural mortality rate with the most pessimistic estimates arising from the lower natural mortality rate scenarios </w:t>
-      </w:r>
-      <w:commentRangeStart w:id="11"/>
-      <w:r>
-        <w:t>II and IV</w:t>
-      </w:r>
-      <w:commentRangeEnd w:id="11"/>
-      <w:r>
-        <w:rPr>
-          <w:rStyle w:val="CommentReference"/>
-        </w:rPr>
-        <w:commentReference w:id="11"/>
-      </w:r>
-      <w:r>
-        <w:t xml:space="preserve">. </w:t>
-      </w:r>
-    </w:p>
-    <w:p>
-      <w:pPr>
-        <w:rPr>
-          <w:highlight w:val="yellow"/>
-        </w:rPr>
-      </w:pPr>
-    </w:p>
-    <w:p/>
-    <w:p>
-      <w:pPr>
-        <w:pStyle w:val="Heading1"/>
-      </w:pPr>
-      <w:r>
-        <w:t>Discussion</w:t>
-      </w:r>
-    </w:p>
-    <w:p>
-      <w:pPr>
-        <w:jc w:val="both"/>
-      </w:pPr>
-    </w:p>
-    <w:p>
-      <w:pPr>
-        <w:jc w:val="both"/>
-        <w:rPr>
-          <w:highlight w:val="yellow"/>
-        </w:rPr>
-      </w:pPr>
-      <w:r>
-        <w:rPr>
-          <w:highlight w:val="yellow"/>
-        </w:rPr>
-        <w:t>Index selection</w:t>
-      </w:r>
-    </w:p>
-    <w:p>
-      <w:pPr>
-        <w:jc w:val="both"/>
-      </w:pPr>
-      <w:r>
-        <w:rPr>
-          <w:highlight w:val="yellow"/>
-        </w:rPr>
-        <w:t>Robustness sets</w:t>
-      </w:r>
+      </w:del>
     </w:p>
     <w:p/>
     <w:p/>
@@ -1286,7 +1777,15 @@
         <w:t>T</w:t>
       </w:r>
       <w:r>
-        <w:t>his work was carried out under the provision of the ICCAT Atlantic Wide Research Programme for Bluefin Tuna (GBYP), funded by the European Union, several ICCAT CPCs, the ICCAT Secretariat and by other entities (see: http://www.iccat.int/GBYP/en/Budget.htm). The contents of this paper do not necessarily reflect the point of view of ICCAT or other funders and in no ways anticipate ICCAT future policy in this area.</w:t>
+        <w:t xml:space="preserve">his work was carried out under the provision of the ICCAT Atlantic Wide Research Programme for Bluefin Tuna (GBYP), funded by the European Union, several ICCAT CPCs, the ICCAT Secretariat and by other entities (see: http://www.iccat.int/GBYP/en/Budget.htm). The contents of this paper do not necessarily reflect the point of view of ICCAT or other funders and in no </w:t>
+      </w:r>
+      <w:proofErr w:type="gramStart"/>
+      <w:r>
+        <w:t>ways</w:t>
+      </w:r>
+      <w:proofErr w:type="gramEnd"/>
+      <w:r>
+        <w:t xml:space="preserve"> anticipate ICCAT future policy in this area.</w:t>
       </w:r>
     </w:p>
     <w:p>
@@ -1326,7 +1825,21 @@
         <w:rPr>
           <w:lang w:val="en-US"/>
         </w:rPr>
-        <w:t>ABT-MSE. 2017. Atlantic bluefin tuna management strategy evaluation: an R package. Available at:</w:t>
+        <w:t xml:space="preserve">ABT-MSE. 2017. Atlantic bluefin tuna management strategy evaluation: </w:t>
+      </w:r>
+      <w:proofErr w:type="gramStart"/>
+      <w:r>
+        <w:rPr>
+          <w:lang w:val="en-US"/>
+        </w:rPr>
+        <w:t>an</w:t>
+      </w:r>
+      <w:proofErr w:type="gramEnd"/>
+      <w:r>
+        <w:rPr>
+          <w:lang w:val="en-US"/>
+        </w:rPr>
+        <w:t xml:space="preserve"> R package. Available at:</w:t>
       </w:r>
       <w:r>
         <w:rPr>
@@ -1348,6 +1861,7 @@
         <w:rPr>
           <w:lang w:val="en-US"/>
         </w:rPr>
+        <w:lastRenderedPageBreak/>
         <w:t>Butterworth, D.S., Punt, A.E., 1999. Experiences in the evaluation and implementation of management procedures. ICES J. Mar. Sci. 56, 985-998.</w:t>
       </w:r>
     </w:p>
@@ -1357,7 +1871,23 @@
         <w:ind w:left="425" w:right="-11" w:hanging="425"/>
       </w:pPr>
       <w:r>
-        <w:t xml:space="preserve">Carruthers, T.R., Kimoto, A., Powers, J., Kell, L., Butterworth, D., Lauretta, M. and Kitakado, T. 2015a. Structure and estimation framework for Atlantic bluefin tuna operating models. ICCAT SCRS/2015/179. </w:t>
+        <w:t xml:space="preserve">Carruthers, T.R., Kimoto, A., Powers, J., </w:t>
+      </w:r>
+      <w:proofErr w:type="spellStart"/>
+      <w:r>
+        <w:t>Kell</w:t>
+      </w:r>
+      <w:proofErr w:type="spellEnd"/>
+      <w:r>
+        <w:t xml:space="preserve">, L., Butterworth, D., Lauretta, M. and </w:t>
+      </w:r>
+      <w:proofErr w:type="spellStart"/>
+      <w:r>
+        <w:t>Kitakado</w:t>
+      </w:r>
+      <w:proofErr w:type="spellEnd"/>
+      <w:r>
+        <w:t xml:space="preserve">, T. 2015a. Structure and estimation framework for Atlantic bluefin tuna operating models. ICCAT SCRS/2015/179. </w:t>
       </w:r>
     </w:p>
     <w:p>
@@ -1366,7 +1896,15 @@
         <w:ind w:left="425" w:right="-11" w:hanging="425"/>
       </w:pPr>
       <w:r>
-        <w:t xml:space="preserve">Carruthers, T.R., Powers, J., Lauretta, M., Di Natale, A., Kell, L. 2015b. A summary of data to inform operating models in management strategy evaluation of Atlantic bluefin tuna. ICCAT SCRS/2015/180. </w:t>
+        <w:t xml:space="preserve">Carruthers, T.R., Powers, J., Lauretta, M., Di Natale, A., </w:t>
+      </w:r>
+      <w:proofErr w:type="spellStart"/>
+      <w:r>
+        <w:t>Kell</w:t>
+      </w:r>
+      <w:proofErr w:type="spellEnd"/>
+      <w:r>
+        <w:t xml:space="preserve">, L. 2015b. A summary of data to inform operating models in management strategy evaluation of Atlantic bluefin tuna. ICCAT SCRS/2015/180. </w:t>
       </w:r>
     </w:p>
     <w:p>
@@ -1393,21 +1931,124 @@
       <w:r>
         <w:rPr>
           <w:lang w:val="en-US"/>
+          <w:rPrChange w:id="76" w:author="Thomas Carruthers" w:date="2017-09-21T23:37:00Z">
+            <w:rPr>
+              <w:lang w:val="en-US"/>
+            </w:rPr>
+          </w:rPrChange>
         </w:rPr>
         <w:t>Available at</w:t>
       </w:r>
       <w:r>
         <w:rPr>
-          <w:highlight w:val="yellow"/>
           <w:lang w:val="en-US"/>
-        </w:rPr>
-        <w:t>: [</w:t>
-      </w:r>
+          <w:rPrChange w:id="77" w:author="Thomas Carruthers" w:date="2017-09-21T23:37:00Z">
+            <w:rPr>
+              <w:highlight w:val="yellow"/>
+              <w:lang w:val="en-US"/>
+            </w:rPr>
+          </w:rPrChange>
+        </w:rPr>
+        <w:t xml:space="preserve">: </w:t>
+      </w:r>
+      <w:ins w:id="78" w:author="Thomas Carruthers" w:date="2017-09-21T23:37:00Z">
+        <w:r>
+          <w:rPr>
+            <w:lang w:val="en-US"/>
+          </w:rPr>
+          <w:fldChar w:fldCharType="begin"/>
+        </w:r>
+        <w:r>
+          <w:rPr>
+            <w:lang w:val="en-US"/>
+          </w:rPr>
+          <w:instrText xml:space="preserve"> HYPERLINK "https://github.com/ICCAT/abft-mse/tree/master/Manuals_and_design_documents/Trial%20Specifications.docx" </w:instrText>
+        </w:r>
+        <w:r>
+          <w:rPr>
+            <w:lang w:val="en-US"/>
+          </w:rPr>
+        </w:r>
+        <w:r>
+          <w:rPr>
+            <w:lang w:val="en-US"/>
+          </w:rPr>
+          <w:fldChar w:fldCharType="separate"/>
+        </w:r>
+        <w:r>
+          <w:rPr>
+            <w:rStyle w:val="Hyperlink"/>
+            <w:lang w:val="en-US"/>
+            <w:rPrChange w:id="79" w:author="Thomas Carruthers" w:date="2017-09-21T23:37:00Z">
+              <w:rPr>
+                <w:rStyle w:val="Hyperlink"/>
+                <w:lang w:val="en-US"/>
+              </w:rPr>
+            </w:rPrChange>
+          </w:rPr>
+          <w:t>https://github.com/ICCAT/abft-mse/tree/master/Manuals_and_design_documents/Trial</w:t>
+        </w:r>
+        <w:r>
+          <w:rPr>
+            <w:rStyle w:val="Hyperlink"/>
+            <w:lang w:val="en-US"/>
+            <w:rPrChange w:id="80" w:author="Thomas Carruthers" w:date="2017-09-21T23:37:00Z">
+              <w:rPr>
+                <w:lang w:val="en-US"/>
+              </w:rPr>
+            </w:rPrChange>
+          </w:rPr>
+          <w:t xml:space="preserve"> Specifications.docx</w:t>
+        </w:r>
+        <w:r>
+          <w:rPr>
+            <w:lang w:val="en-US"/>
+          </w:rPr>
+          <w:fldChar w:fldCharType="end"/>
+        </w:r>
+      </w:ins>
+      <w:ins w:id="81" w:author="Thomas Carruthers" w:date="2017-09-21T23:36:00Z">
+        <w:r>
+          <w:rPr>
+            <w:lang w:val="en-US"/>
+            <w:rPrChange w:id="82" w:author="Thomas Carruthers" w:date="2017-09-21T23:37:00Z">
+              <w:rPr>
+                <w:highlight w:val="yellow"/>
+                <w:lang w:val="en-US"/>
+              </w:rPr>
+            </w:rPrChange>
+          </w:rPr>
+          <w:t xml:space="preserve"> </w:t>
+        </w:r>
+      </w:ins>
       <w:r>
         <w:rPr>
           <w:lang w:val="en-US"/>
-        </w:rPr>
-        <w:t>accessed September 2017]</w:t>
+          <w:rPrChange w:id="83" w:author="Thomas Carruthers" w:date="2017-09-21T23:37:00Z">
+            <w:rPr>
+              <w:highlight w:val="yellow"/>
+              <w:lang w:val="en-US"/>
+            </w:rPr>
+          </w:rPrChange>
+        </w:rPr>
+        <w:t>[</w:t>
+      </w:r>
+      <w:r>
+        <w:rPr>
+          <w:lang w:val="en-US"/>
+          <w:rPrChange w:id="84" w:author="Thomas Carruthers" w:date="2017-09-21T23:37:00Z">
+            <w:rPr>
+              <w:lang w:val="en-US"/>
+            </w:rPr>
+          </w:rPrChange>
+        </w:rPr>
+        <w:t>accessed</w:t>
+      </w:r>
+      <w:r>
+        <w:rPr>
+          <w:lang w:val="en-US"/>
+        </w:rPr>
+        <w:t xml:space="preserve"> September 2017]</w:t>
       </w:r>
     </w:p>
     <w:p>
@@ -1423,12 +2064,20 @@
         <w:rPr>
           <w:lang w:val="en-US"/>
         </w:rPr>
-        <w:t xml:space="preserve">GBYP. </w:t>
-      </w:r>
+        <w:t>GBYP.</w:t>
+      </w:r>
+      <w:bookmarkStart w:id="85" w:name="_GoBack"/>
+      <w:bookmarkEnd w:id="85"/>
       <w:r>
         <w:rPr>
           <w:lang w:val="en-US"/>
         </w:rPr>
+        <w:t xml:space="preserve"> </w:t>
+      </w:r>
+      <w:r>
+        <w:rPr>
+          <w:lang w:val="en-US"/>
+        </w:rPr>
         <w:t>201</w:t>
       </w:r>
       <w:r>
@@ -1441,7 +2090,21 @@
         <w:rPr>
           <w:lang w:val="en-US"/>
         </w:rPr>
-        <w:t>. ICCAT Atlantic wide research programme for Bluefin Tuna. Available online at: http://www.iccat.int/GBYP/en/index.htm [</w:t>
+        <w:t xml:space="preserve">. ICCAT Atlantic wide research </w:t>
+      </w:r>
+      <w:proofErr w:type="spellStart"/>
+      <w:r>
+        <w:rPr>
+          <w:lang w:val="en-US"/>
+        </w:rPr>
+        <w:t>programme</w:t>
+      </w:r>
+      <w:proofErr w:type="spellEnd"/>
+      <w:r>
+        <w:rPr>
+          <w:lang w:val="en-US"/>
+        </w:rPr>
+        <w:t xml:space="preserve"> for Bluefin Tuna. Available online at: http://www.iccat.int/GBYP/en/index.htm [</w:t>
       </w:r>
       <w:r>
         <w:rPr>
@@ -1472,7 +2135,6 @@
         <w:rPr>
           <w:lang w:val="en-US"/>
         </w:rPr>
-        <w:lastRenderedPageBreak/>
         <w:t>GBYP. 2017</w:t>
       </w:r>
       <w:r>
@@ -1491,16 +2153,110 @@
         <w:t>ICCAT Atlantic Wide Rese</w:t>
       </w:r>
       <w:r>
-        <w:t>arch Programme for Bluefin Tuna. Available at</w:t>
-      </w:r>
-      <w:r>
-        <w:rPr>
-          <w:highlight w:val="yellow"/>
-        </w:rPr>
-        <w:t>: [</w:t>
-      </w:r>
-      <w:r>
-        <w:t>accessed September 2017]</w:t>
+        <w:t xml:space="preserve">arch Programme for Bluefin Tuna. </w:t>
+      </w:r>
+      <w:r>
+        <w:rPr>
+          <w:rPrChange w:id="86" w:author="Thomas Carruthers" w:date="2017-09-21T23:39:00Z">
+            <w:rPr/>
+          </w:rPrChange>
+        </w:rPr>
+        <w:t>Available at</w:t>
+      </w:r>
+      <w:r>
+        <w:rPr>
+          <w:rPrChange w:id="87" w:author="Thomas Carruthers" w:date="2017-09-21T23:39:00Z">
+            <w:rPr>
+              <w:highlight w:val="yellow"/>
+            </w:rPr>
+          </w:rPrChange>
+        </w:rPr>
+        <w:t>:</w:t>
+      </w:r>
+      <w:ins w:id="88" w:author="Thomas Carruthers" w:date="2017-09-21T23:38:00Z">
+        <w:r>
+          <w:rPr>
+            <w:rPrChange w:id="89" w:author="Thomas Carruthers" w:date="2017-09-21T23:39:00Z">
+              <w:rPr>
+                <w:highlight w:val="yellow"/>
+              </w:rPr>
+            </w:rPrChange>
+          </w:rPr>
+          <w:t xml:space="preserve"> </w:t>
+        </w:r>
+      </w:ins>
+      <w:ins w:id="90" w:author="Thomas Carruthers" w:date="2017-09-21T23:39:00Z">
+        <w:r>
+          <w:rPr>
+            <w:rPrChange w:id="91" w:author="Thomas Carruthers" w:date="2017-09-21T23:39:00Z">
+              <w:rPr/>
+            </w:rPrChange>
+          </w:rPr>
+          <w:fldChar w:fldCharType="begin"/>
+        </w:r>
+        <w:r>
+          <w:rPr>
+            <w:rPrChange w:id="92" w:author="Thomas Carruthers" w:date="2017-09-21T23:39:00Z">
+              <w:rPr/>
+            </w:rPrChange>
+          </w:rPr>
+          <w:instrText xml:space="preserve"> HYPERLINK "https://drive.google.com/drive/folders/0B0TXcs-MLRl3anc2Sjc0Yjk1ZTA" </w:instrText>
+        </w:r>
+        <w:r>
+          <w:rPr>
+            <w:rPrChange w:id="93" w:author="Thomas Carruthers" w:date="2017-09-21T23:39:00Z">
+              <w:rPr/>
+            </w:rPrChange>
+          </w:rPr>
+        </w:r>
+        <w:r>
+          <w:rPr>
+            <w:rPrChange w:id="94" w:author="Thomas Carruthers" w:date="2017-09-21T23:39:00Z">
+              <w:rPr/>
+            </w:rPrChange>
+          </w:rPr>
+          <w:fldChar w:fldCharType="separate"/>
+        </w:r>
+        <w:r>
+          <w:rPr>
+            <w:rStyle w:val="Hyperlink"/>
+            <w:rPrChange w:id="95" w:author="Thomas Carruthers" w:date="2017-09-21T23:39:00Z">
+              <w:rPr>
+                <w:rStyle w:val="Hyperlink"/>
+              </w:rPr>
+            </w:rPrChange>
+          </w:rPr>
+          <w:t>https://drive.google.com/drive/folders/0B0TXcs-MLRl3anc2Sjc0Yjk1ZTA</w:t>
+        </w:r>
+        <w:r>
+          <w:rPr>
+            <w:rPrChange w:id="96" w:author="Thomas Carruthers" w:date="2017-09-21T23:39:00Z">
+              <w:rPr/>
+            </w:rPrChange>
+          </w:rPr>
+          <w:fldChar w:fldCharType="end"/>
+        </w:r>
+      </w:ins>
+      <w:r>
+        <w:rPr>
+          <w:rPrChange w:id="97" w:author="Thomas Carruthers" w:date="2017-09-21T23:39:00Z">
+            <w:rPr>
+              <w:highlight w:val="yellow"/>
+            </w:rPr>
+          </w:rPrChange>
+        </w:rPr>
+        <w:t xml:space="preserve"> [</w:t>
+      </w:r>
+      <w:r>
+        <w:rPr>
+          <w:rPrChange w:id="98" w:author="Thomas Carruthers" w:date="2017-09-21T23:39:00Z">
+            <w:rPr/>
+          </w:rPrChange>
+        </w:rPr>
+        <w:t>accessed September 2017</w:t>
+      </w:r>
+      <w:r>
+        <w:t>]</w:t>
       </w:r>
     </w:p>
     <w:p>
@@ -1544,7 +2300,21 @@
         <w:rPr>
           <w:lang w:val="en-US"/>
         </w:rPr>
-        <w:t>Management strategy evaluation: best practices. Fish Fish. 17, 303–334, http://dx.doi.org/10.1111/faf.12104.</w:t>
+        <w:t xml:space="preserve">Management strategy evaluation: best practices. Fish </w:t>
+      </w:r>
+      <w:proofErr w:type="spellStart"/>
+      <w:r>
+        <w:rPr>
+          <w:lang w:val="en-US"/>
+        </w:rPr>
+        <w:t>Fish</w:t>
+      </w:r>
+      <w:proofErr w:type="spellEnd"/>
+      <w:r>
+        <w:rPr>
+          <w:lang w:val="en-US"/>
+        </w:rPr>
+        <w:t>. 17, 303–334, http://dx.doi.org/10.1111/faf.12104.</w:t>
       </w:r>
     </w:p>
     <w:p>
@@ -3424,7 +4194,7 @@
         </w:rPr>
         <w:t xml:space="preserve">. Operating model estimates (maximum posterior density) for the Eastern </w:t>
       </w:r>
-      <w:commentRangeStart w:id="12"/>
+      <w:commentRangeStart w:id="99"/>
       <w:r>
         <w:rPr>
           <w:noProof/>
@@ -3432,12 +4202,12 @@
         </w:rPr>
         <w:t>stock</w:t>
       </w:r>
-      <w:commentRangeEnd w:id="12"/>
+      <w:commentRangeEnd w:id="99"/>
       <w:r>
         <w:rPr>
           <w:rStyle w:val="CommentReference"/>
         </w:rPr>
-        <w:commentReference w:id="12"/>
+        <w:commentReference w:id="99"/>
       </w:r>
       <w:r>
         <w:rPr>
@@ -3882,7 +4652,15 @@
         <w:t xml:space="preserve">for M3 to be able </w:t>
       </w:r>
       <w:r>
-        <w:t xml:space="preserve">to match the three fold increase in the Eastern VPA assessment. </w:t>
+        <w:t xml:space="preserve">to match the </w:t>
+      </w:r>
+      <w:proofErr w:type="gramStart"/>
+      <w:r>
+        <w:t>three fold</w:t>
+      </w:r>
+      <w:proofErr w:type="gramEnd"/>
+      <w:r>
+        <w:t xml:space="preserve"> increase in the Eastern VPA assessment. </w:t>
       </w:r>
     </w:p>
     <w:p>
@@ -4138,24 +4916,24 @@
       <w:r>
         <w:t xml:space="preserve">Fit of OM#1 to CPUE </w:t>
       </w:r>
-      <w:commentRangeStart w:id="13"/>
-      <w:commentRangeStart w:id="14"/>
+      <w:commentRangeStart w:id="100"/>
+      <w:commentRangeStart w:id="101"/>
       <w:r>
         <w:t>indices</w:t>
       </w:r>
-      <w:commentRangeEnd w:id="13"/>
+      <w:commentRangeEnd w:id="100"/>
       <w:r>
         <w:rPr>
           <w:rStyle w:val="CommentReference"/>
         </w:rPr>
-        <w:commentReference w:id="13"/>
-      </w:r>
-      <w:commentRangeEnd w:id="14"/>
+        <w:commentReference w:id="100"/>
+      </w:r>
+      <w:commentRangeEnd w:id="101"/>
       <w:r>
         <w:rPr>
           <w:rStyle w:val="CommentReference"/>
         </w:rPr>
-        <w:commentReference w:id="14"/>
+        <w:commentReference w:id="101"/>
       </w:r>
       <w:r>
         <w:t xml:space="preserve"> used in </w:t>
@@ -4164,7 +4942,15 @@
         <w:t xml:space="preserve">both </w:t>
       </w:r>
       <w:r>
-        <w:t>he stock assessments</w:t>
+        <w:t xml:space="preserve">he </w:t>
+      </w:r>
+      <w:proofErr w:type="gramStart"/>
+      <w:r>
+        <w:t>stock</w:t>
+      </w:r>
+      <w:proofErr w:type="gramEnd"/>
+      <w:r>
+        <w:t xml:space="preserve"> assessments</w:t>
       </w:r>
       <w:r>
         <w:t xml:space="preserve"> and the conditioning of these operating models.</w:t>
@@ -5202,21 +5988,46 @@
           <w:rFonts w:cs="Times New Roman"/>
           <w:szCs w:val="20"/>
         </w:rPr>
-        <w:t xml:space="preserve"> axis) and Western (</w:t>
-      </w:r>
+        <w:t xml:space="preserve"> axis) and Western </w:t>
+      </w:r>
+      <w:proofErr w:type="gramStart"/>
       <w:r>
         <w:rPr>
           <w:rFonts w:cs="Times New Roman"/>
           <w:szCs w:val="20"/>
         </w:rPr>
-        <w:t xml:space="preserve"> vertical</w:t>
+        <w:t>(</w:t>
       </w:r>
       <w:r>
         <w:rPr>
           <w:rFonts w:cs="Times New Roman"/>
           <w:szCs w:val="20"/>
         </w:rPr>
-        <w:t xml:space="preserve"> axis) stocks for four quantities, harvest rate at MSY (UMSY), maximum sustainable yield (MSY), stock depletion (current SSB relative to unfished, ‘Depln’) and the over fishing limit (UMSY multiplied by current vulnerable biomass</w:t>
+        <w:t xml:space="preserve"> vertical</w:t>
+      </w:r>
+      <w:proofErr w:type="gramEnd"/>
+      <w:r>
+        <w:rPr>
+          <w:rFonts w:cs="Times New Roman"/>
+          <w:szCs w:val="20"/>
+        </w:rPr>
+        <w:t xml:space="preserve"> axis) stocks for four quantities, harvest rate at MSY (UMSY), maximum sustainable yield (MSY), stock depletion (current SSB relative to unfished, ‘</w:t>
+      </w:r>
+      <w:proofErr w:type="spellStart"/>
+      <w:r>
+        <w:rPr>
+          <w:rFonts w:cs="Times New Roman"/>
+          <w:szCs w:val="20"/>
+        </w:rPr>
+        <w:t>Depln</w:t>
+      </w:r>
+      <w:proofErr w:type="spellEnd"/>
+      <w:r>
+        <w:rPr>
+          <w:rFonts w:cs="Times New Roman"/>
+          <w:szCs w:val="20"/>
+        </w:rPr>
+        <w:t>’) and the over fishing limit (UMSY multiplied by current vulnerable biomass</w:t>
       </w:r>
       <w:r>
         <w:rPr>
@@ -5252,7 +6063,7 @@
 
 <file path=word/comments.xml><?xml version="1.0" encoding="utf-8"?>
 <w:comments xmlns:wpc="http://schemas.microsoft.com/office/word/2010/wordprocessingCanvas" xmlns:cx="http://schemas.microsoft.com/office/drawing/2014/chartex" xmlns:cx1="http://schemas.microsoft.com/office/drawing/2015/9/8/chartex" xmlns:cx2="http://schemas.microsoft.com/office/drawing/2015/10/21/chartex" xmlns:cx3="http://schemas.microsoft.com/office/drawing/2016/5/9/chartex" xmlns:cx4="http://schemas.microsoft.com/office/drawing/2016/5/10/chartex" xmlns:cx5="http://schemas.microsoft.com/office/drawing/2016/5/11/chartex" xmlns:cx6="http://schemas.microsoft.com/office/drawing/2016/5/12/chartex" xmlns:cx7="http://schemas.microsoft.com/office/drawing/2016/5/13/chartex" xmlns:cx8="http://schemas.microsoft.com/office/drawing/2016/5/14/chartex" xmlns:mc="http://schemas.openxmlformats.org/markup-compatibility/2006" xmlns:aink="http://schemas.microsoft.com/office/drawing/2016/ink" xmlns:am3d="http://schemas.microsoft.com/office/drawing/2017/model3d" xmlns:o="urn:schemas-microsoft-com:office:office" xmlns:r="http://schemas.openxmlformats.org/officeDocument/2006/relationships" xmlns:m="http://schemas.openxmlformats.org/officeDocument/2006/math" xmlns:v="urn:schemas-microsoft-com:vml" xmlns:wp14="http://schemas.microsoft.com/office/word/2010/wordprocessingDrawing" xmlns:wp="http://schemas.openxmlformats.org/drawingml/2006/wordprocessingDrawing" xmlns:w10="urn:schemas-microsoft-com:office:word" xmlns:w="http://schemas.openxmlformats.org/wordprocessingml/2006/main" xmlns:w14="http://schemas.microsoft.com/office/word/2010/wordml" xmlns:w15="http://schemas.microsoft.com/office/word/2012/wordml" xmlns:w16cid="http://schemas.microsoft.com/office/word/2016/wordml/cid" xmlns:w16se="http://schemas.microsoft.com/office/word/2015/wordml/symex" xmlns:wpg="http://schemas.microsoft.com/office/word/2010/wordprocessingGroup" xmlns:wpi="http://schemas.microsoft.com/office/word/2010/wordprocessingInk" xmlns:wne="http://schemas.microsoft.com/office/word/2006/wordml" xmlns:wps="http://schemas.microsoft.com/office/word/2010/wordprocessingShape" mc:Ignorable="w14 w15 w16se w16cid wp14">
-  <w:comment w:id="2" w:author="Doug Butterworth" w:date="2017-09-21T00:59:00Z" w:initials="DB">
+  <w:comment w:id="25" w:author="Doug Butterworth" w:date="2017-09-21T00:59:00Z" w:initials="DB">
     <w:p>
       <w:pPr>
         <w:pStyle w:val="CommentText"/>
@@ -5263,6 +6074,7 @@
         </w:rPr>
         <w:annotationRef/>
       </w:r>
+      <w:proofErr w:type="spellStart"/>
       <w:r>
         <w:t>Prob</w:t>
       </w:r>
@@ -5270,11 +6082,15 @@
         <w:t>b</w:t>
       </w:r>
       <w:r>
-        <w:t>aly keep “predict” for future predictions</w:t>
+        <w:t>aly</w:t>
+      </w:r>
+      <w:proofErr w:type="spellEnd"/>
+      <w:r>
+        <w:t xml:space="preserve"> keep “predict” for future predictions</w:t>
       </w:r>
     </w:p>
   </w:comment>
-  <w:comment w:id="7" w:author="Doug Butterworth" w:date="2017-09-21T01:14:00Z" w:initials="DB">
+  <w:comment w:id="99" w:author="Doug Butterworth" w:date="2017-09-21T01:03:00Z" w:initials="DB">
     <w:p>
       <w:pPr>
         <w:pStyle w:val="CommentText"/>
@@ -5286,11 +6102,59 @@
         <w:annotationRef/>
       </w:r>
       <w:r>
-        <w:t>See below</w:t>
+        <w:t xml:space="preserve">You need to define the less well known of these stats in notes under the </w:t>
+      </w:r>
+      <w:proofErr w:type="gramStart"/>
+      <w:r>
+        <w:t>Table..</w:t>
+      </w:r>
+      <w:proofErr w:type="gramEnd"/>
+      <w:r>
+        <w:t xml:space="preserve"> Inter alia – why </w:t>
+      </w:r>
+      <w:r>
+        <w:t xml:space="preserve">the a for </w:t>
+      </w:r>
+      <w:proofErr w:type="spellStart"/>
+      <w:r>
+        <w:t>FMSYaBMSY</w:t>
+      </w:r>
+      <w:proofErr w:type="spellEnd"/>
+      <w:r>
+        <w:t>/B0.</w:t>
+      </w:r>
+    </w:p>
+    <w:p>
+      <w:pPr>
+        <w:pStyle w:val="CommentText"/>
+      </w:pPr>
+    </w:p>
+    <w:p>
+      <w:pPr>
+        <w:pStyle w:val="CommentText"/>
+      </w:pPr>
+      <w:r>
+        <w:t xml:space="preserve">OFL could be “politically sensitive – I think </w:t>
+      </w:r>
+      <w:proofErr w:type="gramStart"/>
+      <w:r>
+        <w:t>somewhere  explain</w:t>
+      </w:r>
+      <w:proofErr w:type="gramEnd"/>
+      <w:r>
+        <w:t xml:space="preserve"> that it is includes to provide a convenient benchmark against which </w:t>
+      </w:r>
+      <w:proofErr w:type="spellStart"/>
+      <w:r>
+        <w:t>ti</w:t>
+      </w:r>
+      <w:proofErr w:type="spellEnd"/>
+      <w:r>
+        <w:t xml:space="preserve"> compare candidate management procedure results</w:t>
       </w:r>
     </w:p>
   </w:comment>
-  <w:comment w:id="11" w:author="Doug Butterworth" w:date="2017-09-21T01:15:00Z" w:initials="DB">
+  <w:comment w:id="100" w:author="Doug Butterworth" w:date="2017-09-21T01:04:00Z" w:initials="DB">
     <w:p>
       <w:pPr>
         <w:pStyle w:val="CommentText"/>
@@ -5302,70 +6166,33 @@
         <w:annotationRef/>
       </w:r>
       <w:r>
-        <w:t>Too late for me to work this out, but it seems to contradict the comment highlight aboive – across which pairs is M the same?</w:t>
+        <w:t xml:space="preserve">Don’t want to put you to substantial extra work, but can anything be </w:t>
+      </w:r>
+      <w:proofErr w:type="gramStart"/>
+      <w:r>
+        <w:t>done  (</w:t>
+      </w:r>
+      <w:proofErr w:type="gramEnd"/>
+      <w:r>
+        <w:t>change axis</w:t>
+      </w:r>
+      <w:r>
+        <w:t xml:space="preserve"> </w:t>
+      </w:r>
+      <w:r>
+        <w:t xml:space="preserve">scale?) to prevent “loss” of some data – </w:t>
+      </w:r>
+      <w:proofErr w:type="spellStart"/>
+      <w:r>
+        <w:t>eg</w:t>
+      </w:r>
+      <w:proofErr w:type="spellEnd"/>
+      <w:r>
+        <w:t xml:space="preserve"> for the second last on the right there are five data points, but only three are readily visible.</w:t>
       </w:r>
     </w:p>
   </w:comment>
-  <w:comment w:id="12" w:author="Doug Butterworth" w:date="2017-09-21T01:03:00Z" w:initials="DB">
-    <w:p>
-      <w:pPr>
-        <w:pStyle w:val="CommentText"/>
-      </w:pPr>
-      <w:r>
-        <w:rPr>
-          <w:rStyle w:val="CommentReference"/>
-        </w:rPr>
-        <w:annotationRef/>
-      </w:r>
-      <w:r>
-        <w:t xml:space="preserve">You need to define the less well known of these stats in notes under the Table.. Inter alia – why </w:t>
-      </w:r>
-      <w:r>
-        <w:t>the a for FMSYaBMSY/B0.</w:t>
-      </w:r>
-    </w:p>
-    <w:p>
-      <w:pPr>
-        <w:pStyle w:val="CommentText"/>
-      </w:pPr>
-    </w:p>
-    <w:p>
-      <w:pPr>
-        <w:pStyle w:val="CommentText"/>
-      </w:pPr>
-      <w:r>
-        <w:t>OFL could be “politically sensitive – I think somewhere  explain that it is includes to provide a convenient benchmark against which ti compare candidate management procedure results</w:t>
-      </w:r>
-    </w:p>
-  </w:comment>
-  <w:comment w:id="13" w:author="Doug Butterworth" w:date="2017-09-21T01:04:00Z" w:initials="DB">
-    <w:p>
-      <w:pPr>
-        <w:pStyle w:val="CommentText"/>
-      </w:pPr>
-      <w:r>
-        <w:rPr>
-          <w:rStyle w:val="CommentReference"/>
-        </w:rPr>
-        <w:annotationRef/>
-      </w:r>
-      <w:r>
-        <w:t>Don’t want to put you to substantial extra work, but can anything be done  (change axis</w:t>
-      </w:r>
-      <w:r>
-        <w:t xml:space="preserve"> </w:t>
-      </w:r>
-      <w:r>
-        <w:t>scale?) to prevent “loss” of some data – eg for the second last on the right</w:t>
-      </w:r>
-      <w:bookmarkStart w:id="15" w:name="_GoBack"/>
-      <w:bookmarkEnd w:id="15"/>
-      <w:r>
-        <w:t xml:space="preserve"> there are five data points, but only three are readily visible.</w:t>
-      </w:r>
-    </w:p>
-  </w:comment>
-  <w:comment w:id="14" w:author="Thomas Carruthers" w:date="2017-09-20T21:08:00Z" w:initials="TC">
+  <w:comment w:id="101" w:author="Thomas Carruthers" w:date="2017-09-20T21:08:00Z" w:initials="TC">
     <w:p>
       <w:pPr>
         <w:pStyle w:val="CommentText"/>
@@ -5387,8 +6214,6 @@
 <file path=word/commentsExtended.xml><?xml version="1.0" encoding="utf-8"?>
 <w15:commentsEx xmlns:wpc="http://schemas.microsoft.com/office/word/2010/wordprocessingCanvas" xmlns:cx="http://schemas.microsoft.com/office/drawing/2014/chartex" xmlns:cx1="http://schemas.microsoft.com/office/drawing/2015/9/8/chartex" xmlns:cx2="http://schemas.microsoft.com/office/drawing/2015/10/21/chartex" xmlns:cx3="http://schemas.microsoft.com/office/drawing/2016/5/9/chartex" xmlns:cx4="http://schemas.microsoft.com/office/drawing/2016/5/10/chartex" xmlns:cx5="http://schemas.microsoft.com/office/drawing/2016/5/11/chartex" xmlns:cx6="http://schemas.microsoft.com/office/drawing/2016/5/12/chartex" xmlns:cx7="http://schemas.microsoft.com/office/drawing/2016/5/13/chartex" xmlns:cx8="http://schemas.microsoft.com/office/drawing/2016/5/14/chartex" xmlns:mc="http://schemas.openxmlformats.org/markup-compatibility/2006" xmlns:aink="http://schemas.microsoft.com/office/drawing/2016/ink" xmlns:am3d="http://schemas.microsoft.com/office/drawing/2017/model3d" xmlns:o="urn:schemas-microsoft-com:office:office" xmlns:r="http://schemas.openxmlformats.org/officeDocument/2006/relationships" xmlns:m="http://schemas.openxmlformats.org/officeDocument/2006/math" xmlns:v="urn:schemas-microsoft-com:vml" xmlns:wp14="http://schemas.microsoft.com/office/word/2010/wordprocessingDrawing" xmlns:wp="http://schemas.openxmlformats.org/drawingml/2006/wordprocessingDrawing" xmlns:w10="urn:schemas-microsoft-com:office:word" xmlns:w="http://schemas.openxmlformats.org/wordprocessingml/2006/main" xmlns:w14="http://schemas.microsoft.com/office/word/2010/wordml" xmlns:w15="http://schemas.microsoft.com/office/word/2012/wordml" xmlns:w16cid="http://schemas.microsoft.com/office/word/2016/wordml/cid" xmlns:w16se="http://schemas.microsoft.com/office/word/2015/wordml/symex" xmlns:wpg="http://schemas.microsoft.com/office/word/2010/wordprocessingGroup" xmlns:wpi="http://schemas.microsoft.com/office/word/2010/wordprocessingInk" xmlns:wne="http://schemas.microsoft.com/office/word/2006/wordml" xmlns:wps="http://schemas.microsoft.com/office/word/2010/wordprocessingShape" mc:Ignorable="w14 w15 w16se w16cid wp14">
   <w15:commentEx w15:paraId="02B365F9" w15:done="0"/>
-  <w15:commentEx w15:paraId="10D4B743" w15:done="0"/>
-  <w15:commentEx w15:paraId="55673154" w15:done="0"/>
   <w15:commentEx w15:paraId="0FCDEA8C" w15:done="0"/>
   <w15:commentEx w15:paraId="1A007C02" w15:done="0"/>
   <w15:commentEx w15:paraId="5E90F8F8" w15:paraIdParent="1A007C02" w15:done="0"/>
@@ -5398,8 +6223,6 @@
 <file path=word/commentsIds.xml><?xml version="1.0" encoding="utf-8"?>
 <w16cid:commentsIds xmlns:wpc="http://schemas.microsoft.com/office/word/2010/wordprocessingCanvas" xmlns:cx="http://schemas.microsoft.com/office/drawing/2014/chartex" xmlns:cx1="http://schemas.microsoft.com/office/drawing/2015/9/8/chartex" xmlns:cx2="http://schemas.microsoft.com/office/drawing/2015/10/21/chartex" xmlns:cx3="http://schemas.microsoft.com/office/drawing/2016/5/9/chartex" xmlns:cx4="http://schemas.microsoft.com/office/drawing/2016/5/10/chartex" xmlns:cx5="http://schemas.microsoft.com/office/drawing/2016/5/11/chartex" xmlns:cx6="http://schemas.microsoft.com/office/drawing/2016/5/12/chartex" xmlns:cx7="http://schemas.microsoft.com/office/drawing/2016/5/13/chartex" xmlns:cx8="http://schemas.microsoft.com/office/drawing/2016/5/14/chartex" xmlns:mc="http://schemas.openxmlformats.org/markup-compatibility/2006" xmlns:aink="http://schemas.microsoft.com/office/drawing/2016/ink" xmlns:am3d="http://schemas.microsoft.com/office/drawing/2017/model3d" xmlns:o="urn:schemas-microsoft-com:office:office" xmlns:r="http://schemas.openxmlformats.org/officeDocument/2006/relationships" xmlns:m="http://schemas.openxmlformats.org/officeDocument/2006/math" xmlns:v="urn:schemas-microsoft-com:vml" xmlns:wp14="http://schemas.microsoft.com/office/word/2010/wordprocessingDrawing" xmlns:wp="http://schemas.openxmlformats.org/drawingml/2006/wordprocessingDrawing" xmlns:w10="urn:schemas-microsoft-com:office:word" xmlns:w="http://schemas.openxmlformats.org/wordprocessingml/2006/main" xmlns:w14="http://schemas.microsoft.com/office/word/2010/wordml" xmlns:w15="http://schemas.microsoft.com/office/word/2012/wordml" xmlns:w16cid="http://schemas.microsoft.com/office/word/2016/wordml/cid" xmlns:w16se="http://schemas.microsoft.com/office/word/2015/wordml/symex" xmlns:wpg="http://schemas.microsoft.com/office/word/2010/wordprocessingGroup" xmlns:wpi="http://schemas.microsoft.com/office/word/2010/wordprocessingInk" xmlns:wne="http://schemas.microsoft.com/office/word/2006/wordml" xmlns:wps="http://schemas.microsoft.com/office/word/2010/wordprocessingShape" mc:Ignorable="w14 w15 w16se w16cid wp14">
   <w16cid:commentId w16cid:paraId="02B365F9" w16cid:durableId="1D6D5576"/>
-  <w16cid:commentId w16cid:paraId="10D4B743" w16cid:durableId="1D6D5577"/>
-  <w16cid:commentId w16cid:paraId="55673154" w16cid:durableId="1D6D5578"/>
   <w16cid:commentId w16cid:paraId="0FCDEA8C" w16cid:durableId="1D6D5579"/>
   <w16cid:commentId w16cid:paraId="1A007C02" w16cid:durableId="1D6D557A"/>
   <w16cid:commentId w16cid:paraId="5E90F8F8" w16cid:durableId="1D6D5735"/>
@@ -5427,7 +6250,7 @@
 
 <file path=word/footer1.xml><?xml version="1.0" encoding="utf-8"?>
 <w:ftr xmlns:wpc="http://schemas.microsoft.com/office/word/2010/wordprocessingCanvas" xmlns:cx="http://schemas.microsoft.com/office/drawing/2014/chartex" xmlns:cx1="http://schemas.microsoft.com/office/drawing/2015/9/8/chartex" xmlns:cx2="http://schemas.microsoft.com/office/drawing/2015/10/21/chartex" xmlns:cx3="http://schemas.microsoft.com/office/drawing/2016/5/9/chartex" xmlns:cx4="http://schemas.microsoft.com/office/drawing/2016/5/10/chartex" xmlns:cx5="http://schemas.microsoft.com/office/drawing/2016/5/11/chartex" xmlns:cx6="http://schemas.microsoft.com/office/drawing/2016/5/12/chartex" xmlns:cx7="http://schemas.microsoft.com/office/drawing/2016/5/13/chartex" xmlns:cx8="http://schemas.microsoft.com/office/drawing/2016/5/14/chartex" xmlns:mc="http://schemas.openxmlformats.org/markup-compatibility/2006" xmlns:aink="http://schemas.microsoft.com/office/drawing/2016/ink" xmlns:am3d="http://schemas.microsoft.com/office/drawing/2017/model3d" xmlns:o="urn:schemas-microsoft-com:office:office" xmlns:r="http://schemas.openxmlformats.org/officeDocument/2006/relationships" xmlns:m="http://schemas.openxmlformats.org/officeDocument/2006/math" xmlns:v="urn:schemas-microsoft-com:vml" xmlns:wp14="http://schemas.microsoft.com/office/word/2010/wordprocessingDrawing" xmlns:wp="http://schemas.openxmlformats.org/drawingml/2006/wordprocessingDrawing" xmlns:w10="urn:schemas-microsoft-com:office:word" xmlns:w="http://schemas.openxmlformats.org/wordprocessingml/2006/main" xmlns:w14="http://schemas.microsoft.com/office/word/2010/wordml" xmlns:w15="http://schemas.microsoft.com/office/word/2012/wordml" xmlns:w16cid="http://schemas.microsoft.com/office/word/2016/wordml/cid" xmlns:w16se="http://schemas.microsoft.com/office/word/2015/wordml/symex" xmlns:wpg="http://schemas.microsoft.com/office/word/2010/wordprocessingGroup" xmlns:wpi="http://schemas.microsoft.com/office/word/2010/wordprocessingInk" xmlns:wne="http://schemas.microsoft.com/office/word/2006/wordml" xmlns:wps="http://schemas.microsoft.com/office/word/2010/wordprocessingShape" mc:Ignorable="w14 w15 w16se w16cid wp14">
-  <w:customXmlInsRangeStart w:id="16" w:author="Doug Butterworth" w:date="2017-09-21T00:45:00Z"/>
+  <w:customXmlInsRangeStart w:id="102" w:author="Doug Butterworth" w:date="2017-09-21T00:45:00Z"/>
   <w:sdt>
     <w:sdtPr>
       <w:id w:val="1705745370"/>
@@ -5442,16 +6265,16 @@
       </w:rPr>
     </w:sdtEndPr>
     <w:sdtContent>
-      <w:customXmlInsRangeEnd w:id="16"/>
+      <w:customXmlInsRangeEnd w:id="102"/>
       <w:p>
         <w:pPr>
           <w:pStyle w:val="Footer"/>
           <w:jc w:val="right"/>
           <w:rPr>
-            <w:ins w:id="17" w:author="Doug Butterworth" w:date="2017-09-21T00:45:00Z"/>
+            <w:ins w:id="103" w:author="Doug Butterworth" w:date="2017-09-21T00:45:00Z"/>
           </w:rPr>
         </w:pPr>
-        <w:ins w:id="18" w:author="Doug Butterworth" w:date="2017-09-21T00:45:00Z">
+        <w:ins w:id="104" w:author="Doug Butterworth" w:date="2017-09-21T00:45:00Z">
           <w:r>
             <w:fldChar w:fldCharType="begin"/>
           </w:r>
@@ -5466,9 +6289,9 @@
           <w:rPr>
             <w:noProof/>
           </w:rPr>
-          <w:t>9</w:t>
+          <w:t>2</w:t>
         </w:r>
-        <w:ins w:id="19" w:author="Doug Butterworth" w:date="2017-09-21T00:45:00Z">
+        <w:ins w:id="105" w:author="Doug Butterworth" w:date="2017-09-21T00:45:00Z">
           <w:r>
             <w:rPr>
               <w:noProof/>
@@ -5477,10 +6300,10 @@
           </w:r>
         </w:ins>
       </w:p>
-      <w:customXmlInsRangeStart w:id="20" w:author="Doug Butterworth" w:date="2017-09-21T00:45:00Z"/>
+      <w:customXmlInsRangeStart w:id="106" w:author="Doug Butterworth" w:date="2017-09-21T00:45:00Z"/>
     </w:sdtContent>
   </w:sdt>
-  <w:customXmlInsRangeEnd w:id="20"/>
+  <w:customXmlInsRangeEnd w:id="106"/>
   <w:p>
     <w:pPr>
       <w:pStyle w:val="Footer"/>
@@ -5569,6 +6392,7 @@
       <w:r>
         <w:t xml:space="preserve"> </w:t>
       </w:r>
+      <w:proofErr w:type="spellStart"/>
       <w:r>
         <w:rPr>
           <w:sz w:val="18"/>
@@ -5592,6 +6416,7 @@
         </w:rPr>
         <w:t>pt</w:t>
       </w:r>
+      <w:proofErr w:type="spellEnd"/>
       <w:del w:id="1" w:author="Doug Butterworth" w:date="2017-09-21T00:05:00Z">
         <w:r>
           <w:rPr>
@@ -6725,7 +7550,7 @@
     <w:lsdException w:name="Table Web 2" w:semiHidden="1" w:unhideWhenUsed="1"/>
     <w:lsdException w:name="Table Web 3" w:semiHidden="1" w:unhideWhenUsed="1"/>
     <w:lsdException w:name="Balloon Text" w:semiHidden="1" w:unhideWhenUsed="1"/>
-    <w:lsdException w:name="Table Grid" w:semiHidden="1" w:uiPriority="59" w:unhideWhenUsed="1"/>
+    <w:lsdException w:name="Table Grid" w:uiPriority="59"/>
     <w:lsdException w:name="Table Theme" w:semiHidden="1" w:unhideWhenUsed="1"/>
     <w:lsdException w:name="Placeholder Text" w:semiHidden="1"/>
     <w:lsdException w:name="No Spacing" w:uiPriority="1" w:qFormat="1"/>
@@ -7666,6 +8491,18 @@
       <w:u w:val="single"/>
     </w:rPr>
   </w:style>
+  <w:style w:type="character" w:styleId="UnresolvedMention">
+    <w:name w:val="Unresolved Mention"/>
+    <w:basedOn w:val="DefaultParagraphFont"/>
+    <w:uiPriority w:val="99"/>
+    <w:semiHidden/>
+    <w:unhideWhenUsed/>
+    <w:rsid w:val="00C470AB"/>
+    <w:rPr>
+      <w:color w:val="808080"/>
+      <w:shd w:val="clear" w:color="auto" w:fill="E6E6E6"/>
+    </w:rPr>
+  </w:style>
 </w:styles>
 </file>
 
@@ -7959,7 +8796,7 @@
 </file>
 
 <file path=customXml/itemProps1.xml><?xml version="1.0" encoding="utf-8"?>
-<ds:datastoreItem xmlns:ds="http://schemas.openxmlformats.org/officeDocument/2006/customXml" ds:itemID="{F130B0DA-09A6-4C31-BF70-00350EAFD2D1}">
+<ds:datastoreItem xmlns:ds="http://schemas.openxmlformats.org/officeDocument/2006/customXml" ds:itemID="{EF264911-1163-4EA8-AE6A-11D6F356DAB1}">
   <ds:schemaRefs>
     <ds:schemaRef ds:uri="http://schemas.openxmlformats.org/officeDocument/2006/bibliography"/>
   </ds:schemaRefs>

</xml_diff>